<commit_message>
I have added a triangle with a texture, I have moved it using matrices and vertices
</commit_message>
<xml_diff>
--- a/Self_assessment_document.docx
+++ b/Self_assessment_document.docx
@@ -39,7 +39,7 @@
           <w:i/>
           <w:iCs/>
         </w:rPr>
-        <w:t>Your Name</w:t>
+        <w:t>Mason Kelly-Scholes</w:t>
       </w:r>
       <w:r>
         <w:tab/>
@@ -65,7 +65,7 @@
           <w:i/>
           <w:iCs/>
         </w:rPr>
-        <w:t>12345678</w:t>
+        <w:t>23679754</w:t>
       </w:r>
     </w:p>
     <w:p/>
@@ -463,21 +463,10 @@
     <w:p/>
     <w:p>
       <w:r>
-        <w:t>Your mark for each Learning Outcome (LO) is the highest ma</w:t>
-      </w:r>
-      <w:r>
-        <w:t xml:space="preserve">rk achieved based on the criteria specified in the self-assessment grid. Note that you will </w:t>
-      </w:r>
-      <w:r>
-        <w:t xml:space="preserve">need to have satisfied all criteria at the lower mark bands to be awarded marks in the higher mark bands, e.g., to get a mark in the 70 - 80 band for a learning outcome you will have needed to have satisfied all criteria in the 40 – 50 and 50 – </w:t>
-      </w:r>
-      <w:proofErr w:type="gramStart"/>
-      <w:r>
-        <w:t>60 mark</w:t>
-      </w:r>
-      <w:proofErr w:type="gramEnd"/>
-      <w:r>
-        <w:t xml:space="preserve"> bands. </w:t>
+        <w:t xml:space="preserve">Your mark for each Learning Outcome (LO) is the highest mark achieved based on the criteria specified in the self-assessment grid. Note that you will </w:t>
+      </w:r>
+      <w:r>
+        <w:t xml:space="preserve">need to have satisfied all criteria at the lower mark bands to be awarded marks in the higher mark bands, e.g., to get a mark in the 70 - 80 band for a learning outcome you will have needed to have satisfied all criteria in the 40 – 50 and 50 – 60 mark bands. </w:t>
       </w:r>
     </w:p>
     <w:p/>
@@ -585,9 +574,9 @@
         <w:tblLook w:val="04A0" w:firstRow="1" w:lastRow="0" w:firstColumn="1" w:lastColumn="0" w:noHBand="0" w:noVBand="1"/>
       </w:tblPr>
       <w:tblGrid>
-        <w:gridCol w:w="1271"/>
-        <w:gridCol w:w="3686"/>
-        <w:gridCol w:w="4059"/>
+        <w:gridCol w:w="1258"/>
+        <w:gridCol w:w="3642"/>
+        <w:gridCol w:w="4116"/>
       </w:tblGrid>
       <w:tr>
         <w:tc>
@@ -728,6 +717,20 @@
                 <w:szCs w:val="20"/>
               </w:rPr>
             </w:pPr>
+            <w:r>
+              <w:rPr>
+                <w:sz w:val="20"/>
+                <w:szCs w:val="20"/>
+              </w:rPr>
+              <w:t>A glm::mat4 translation matrix is created in the main function to position the textured quad. This matrix is passed as a uniform (transformation) to the vertex shader, demonstrating the use of matrix transformations in rendering.</w:t>
+            </w:r>
+            <w:r>
+              <w:rPr>
+                <w:sz w:val="20"/>
+                <w:szCs w:val="20"/>
+              </w:rPr>
+              <w:t xml:space="preserve"> (Line 212-218)</w:t>
+            </w:r>
           </w:p>
         </w:tc>
       </w:tr>
@@ -788,7 +791,41 @@
                 <w:sz w:val="20"/>
                 <w:szCs w:val="20"/>
               </w:rPr>
-              <w:t>Paste a screenshot of your application below</w:t>
+              <w:drawing>
+                <wp:inline distT="0" distB="0" distL="0" distR="0" wp14:anchorId="76C0FC7D" wp14:editId="06C06F43">
+                  <wp:extent cx="2467610" cy="1936759"/>
+                  <wp:effectExtent l="0" t="0" r="8890" b="6350"/>
+                  <wp:docPr id="1650875782" name="Picture 1"/>
+                  <wp:cNvGraphicFramePr>
+                    <a:graphicFrameLocks xmlns:a="http://schemas.openxmlformats.org/drawingml/2006/main" noChangeAspect="1"/>
+                  </wp:cNvGraphicFramePr>
+                  <a:graphic xmlns:a="http://schemas.openxmlformats.org/drawingml/2006/main">
+                    <a:graphicData uri="http://schemas.openxmlformats.org/drawingml/2006/picture">
+                      <pic:pic xmlns:pic="http://schemas.openxmlformats.org/drawingml/2006/picture">
+                        <pic:nvPicPr>
+                          <pic:cNvPr id="1650875782" name=""/>
+                          <pic:cNvPicPr/>
+                        </pic:nvPicPr>
+                        <pic:blipFill>
+                          <a:blip r:embed="rId6"/>
+                          <a:stretch>
+                            <a:fillRect/>
+                          </a:stretch>
+                        </pic:blipFill>
+                        <pic:spPr>
+                          <a:xfrm>
+                            <a:off x="0" y="0"/>
+                            <a:ext cx="2482398" cy="1948366"/>
+                          </a:xfrm>
+                          <a:prstGeom prst="rect">
+                            <a:avLst/>
+                          </a:prstGeom>
+                        </pic:spPr>
+                      </pic:pic>
+                    </a:graphicData>
+                  </a:graphic>
+                </wp:inline>
+              </w:drawing>
             </w:r>
           </w:p>
         </w:tc>
@@ -845,6 +882,20 @@
                 <w:szCs w:val="20"/>
               </w:rPr>
             </w:pPr>
+            <w:r>
+              <w:rPr>
+                <w:sz w:val="20"/>
+                <w:szCs w:val="20"/>
+              </w:rPr>
+              <w:t>A texture (crate.jpg) is loaded and applied to a quad using vertex and fragment shaders. UV coordinates are passed to the shaders and used to sample the texture with sampler2D in the fragment shader. The final color is based on the texture, confirming correct shader-based texture mapping.</w:t>
+            </w:r>
+            <w:r>
+              <w:rPr>
+                <w:sz w:val="20"/>
+                <w:szCs w:val="20"/>
+              </w:rPr>
+              <w:t xml:space="preserve"> (Lines 139-148 169-199)</w:t>
+            </w:r>
           </w:p>
         </w:tc>
       </w:tr>
@@ -1099,7 +1150,6 @@
                 <w:sz w:val="20"/>
                 <w:szCs w:val="20"/>
               </w:rPr>
-              <w:lastRenderedPageBreak/>
               <w:t>62, 65, 68</w:t>
             </w:r>
           </w:p>
@@ -1368,23 +1418,7 @@
                 <w:sz w:val="20"/>
                 <w:szCs w:val="20"/>
               </w:rPr>
-              <w:t>LO1: Implementation of students own functions to replace glm functions (e.g., glm::</w:t>
-            </w:r>
-            <w:proofErr w:type="gramStart"/>
-            <w:r>
-              <w:rPr>
-                <w:sz w:val="20"/>
-                <w:szCs w:val="20"/>
-              </w:rPr>
-              <w:t>length(</w:t>
-            </w:r>
-            <w:proofErr w:type="gramEnd"/>
-            <w:r>
-              <w:rPr>
-                <w:sz w:val="20"/>
-                <w:szCs w:val="20"/>
-              </w:rPr>
-              <w:t>), glm::dot(), glm::cross() etc.).</w:t>
+              <w:t>LO1: Implementation of students own functions to replace glm functions (e.g., glm::length(), glm::dot(), glm::cross() etc.).</w:t>
             </w:r>
           </w:p>
         </w:tc>
@@ -1611,14 +1645,7 @@
                 <w:sz w:val="20"/>
                 <w:szCs w:val="20"/>
               </w:rPr>
-              <w:t xml:space="preserve">LO1: </w:t>
-            </w:r>
-            <w:r>
-              <w:rPr>
-                <w:sz w:val="20"/>
-                <w:szCs w:val="20"/>
-              </w:rPr>
-              <w:t>Use of quaternions to calculate view matrix.</w:t>
+              <w:t>LO1: Use of quaternions to calculate view matrix.</w:t>
             </w:r>
           </w:p>
         </w:tc>
@@ -1673,14 +1700,7 @@
                 <w:sz w:val="20"/>
                 <w:szCs w:val="20"/>
               </w:rPr>
-              <w:t xml:space="preserve">LO1: </w:t>
-            </w:r>
-            <w:r>
-              <w:rPr>
-                <w:sz w:val="20"/>
-                <w:szCs w:val="20"/>
-              </w:rPr>
-              <w:t>Use of SLERP to smooth out changes in camera direction.</w:t>
+              <w:t>LO1: Use of SLERP to smooth out changes in camera direction.</w:t>
             </w:r>
           </w:p>
         </w:tc>
@@ -1735,14 +1755,7 @@
                 <w:sz w:val="20"/>
                 <w:szCs w:val="20"/>
               </w:rPr>
-              <w:t xml:space="preserve">LO2: </w:t>
-            </w:r>
-            <w:r>
-              <w:rPr>
-                <w:sz w:val="20"/>
-                <w:szCs w:val="20"/>
-              </w:rPr>
-              <w:t>Implementation of a third person camera with the ability to switch between first and third period view.</w:t>
+              <w:t>LO2: Implementation of a third person camera with the ability to switch between first and third period view.</w:t>
             </w:r>
           </w:p>
         </w:tc>
@@ -1797,14 +1810,7 @@
                 <w:sz w:val="20"/>
                 <w:szCs w:val="20"/>
               </w:rPr>
-              <w:t xml:space="preserve">LO2: </w:t>
-            </w:r>
-            <w:r>
-              <w:rPr>
-                <w:sz w:val="20"/>
-                <w:szCs w:val="20"/>
-              </w:rPr>
-              <w:t>The position of the camera or character obeys the constraints of the physical space (e.g., can’t pass through objects, can’t hover in midair etc.).</w:t>
+              <w:t>LO2: The position of the camera or character obeys the constraints of the physical space (e.g., can’t pass through objects, can’t hover in midair etc.).</w:t>
             </w:r>
           </w:p>
         </w:tc>
@@ -1859,14 +1865,7 @@
                 <w:sz w:val="20"/>
                 <w:szCs w:val="20"/>
               </w:rPr>
-              <w:t xml:space="preserve">LO3: </w:t>
-            </w:r>
-            <w:r>
-              <w:rPr>
-                <w:sz w:val="20"/>
-                <w:szCs w:val="20"/>
-              </w:rPr>
-              <w:t>Use of shaders to apply parameter driven effects within the scene, e.g., light properties controlled using camera/character position.</w:t>
+              <w:t>LO3: Use of shaders to apply parameter driven effects within the scene, e.g., light properties controlled using camera/character position.</w:t>
             </w:r>
           </w:p>
         </w:tc>

</xml_diff>

<commit_message>
LO3 Added object rendering with basic transformation and implement dynamic lighting using shaders
</commit_message>
<xml_diff>
--- a/Self_assessment_document.docx
+++ b/Self_assessment_document.docx
@@ -574,9 +574,9 @@
         <w:tblLook w:val="04A0" w:firstRow="1" w:lastRow="0" w:firstColumn="1" w:lastColumn="0" w:noHBand="0" w:noVBand="1"/>
       </w:tblPr>
       <w:tblGrid>
-        <w:gridCol w:w="1258"/>
-        <w:gridCol w:w="3642"/>
-        <w:gridCol w:w="4116"/>
+        <w:gridCol w:w="1151"/>
+        <w:gridCol w:w="3299"/>
+        <w:gridCol w:w="4566"/>
       </w:tblGrid>
       <w:tr>
         <w:tc>
@@ -788,6 +788,7 @@
             </w:pPr>
             <w:r>
               <w:rPr>
+                <w:noProof/>
                 <w:sz w:val="20"/>
                 <w:szCs w:val="20"/>
               </w:rPr>
@@ -958,6 +959,76 @@
                 <w:szCs w:val="20"/>
               </w:rPr>
             </w:pPr>
+            <w:r>
+              <w:rPr>
+                <w:sz w:val="20"/>
+                <w:szCs w:val="20"/>
+              </w:rPr>
+              <w:t>A glm::mat4 translation matrix, rotation matrix, and scaling matrix are created in the main function to transform the textured quad. These matrices are combined into a single transformation matrix and passed as a uniform to the vertex shader, demonstrating the use of basic translation, rotation, and scaling transformations in OpenGL.</w:t>
+            </w:r>
+            <w:r>
+              <w:rPr>
+                <w:sz w:val="20"/>
+                <w:szCs w:val="20"/>
+              </w:rPr>
+              <w:t xml:space="preserve">  (Lines 216-236)</w:t>
+            </w:r>
+            <w:r>
+              <w:t xml:space="preserve"> </w:t>
+            </w:r>
+            <w:r>
+              <w:rPr>
+                <w:noProof/>
+              </w:rPr>
+              <w:drawing>
+                <wp:inline distT="0" distB="0" distL="0" distR="0" wp14:anchorId="1E4E68B3" wp14:editId="206603A8">
+                  <wp:extent cx="2762218" cy="2144137"/>
+                  <wp:effectExtent l="0" t="0" r="635" b="8890"/>
+                  <wp:docPr id="1929367266" name="Picture 1"/>
+                  <wp:cNvGraphicFramePr>
+                    <a:graphicFrameLocks xmlns:a="http://schemas.openxmlformats.org/drawingml/2006/main" noChangeAspect="1"/>
+                  </wp:cNvGraphicFramePr>
+                  <a:graphic xmlns:a="http://schemas.openxmlformats.org/drawingml/2006/main">
+                    <a:graphicData uri="http://schemas.openxmlformats.org/drawingml/2006/picture">
+                      <pic:pic xmlns:pic="http://schemas.openxmlformats.org/drawingml/2006/picture">
+                        <pic:nvPicPr>
+                          <pic:cNvPr id="0" name="Picture 1"/>
+                          <pic:cNvPicPr>
+                            <a:picLocks noChangeAspect="1" noChangeArrowheads="1"/>
+                          </pic:cNvPicPr>
+                        </pic:nvPicPr>
+                        <pic:blipFill>
+                          <a:blip r:embed="rId7" cstate="print">
+                            <a:extLst>
+                              <a:ext uri="{28A0092B-C50C-407E-A947-70E740481C1C}">
+                                <a14:useLocalDpi xmlns:a14="http://schemas.microsoft.com/office/drawing/2010/main" val="0"/>
+                              </a:ext>
+                            </a:extLst>
+                          </a:blip>
+                          <a:srcRect/>
+                          <a:stretch>
+                            <a:fillRect/>
+                          </a:stretch>
+                        </pic:blipFill>
+                        <pic:spPr bwMode="auto">
+                          <a:xfrm>
+                            <a:off x="0" y="0"/>
+                            <a:ext cx="2807120" cy="2178991"/>
+                          </a:xfrm>
+                          <a:prstGeom prst="rect">
+                            <a:avLst/>
+                          </a:prstGeom>
+                          <a:noFill/>
+                          <a:ln>
+                            <a:noFill/>
+                          </a:ln>
+                        </pic:spPr>
+                      </pic:pic>
+                    </a:graphicData>
+                  </a:graphic>
+                </wp:inline>
+              </w:drawing>
+            </w:r>
           </w:p>
         </w:tc>
       </w:tr>
@@ -1013,6 +1084,13 @@
                 <w:szCs w:val="20"/>
               </w:rPr>
             </w:pPr>
+            <w:r>
+              <w:rPr>
+                <w:sz w:val="20"/>
+                <w:szCs w:val="20"/>
+              </w:rPr>
+              <w:t>The program uses the Camera class to calculate both the view matrix (via glm::lookAt) and the projection matrix (via glm::perspective). These matrices are used to construct the MVP matrix passed to the vertex shader, demonstrating the use of glm library functions for camera and perspective setup.</w:t>
+            </w:r>
           </w:p>
         </w:tc>
       </w:tr>
@@ -1068,6 +1146,74 @@
                 <w:szCs w:val="20"/>
               </w:rPr>
             </w:pPr>
+            <w:r>
+              <w:rPr>
+                <w:sz w:val="20"/>
+                <w:szCs w:val="20"/>
+              </w:rPr>
+              <w:t>A 3D virtual world is created by instantiating multiple objects of a single type (Object struct representing cubes) with different positions, rotations, scales, and angles. These instances are stored in a vector and rendered individually in the scene, demonstrating the use of multiple instances of one object type to build the virtual</w:t>
+            </w:r>
+            <w:r>
+              <w:rPr>
+                <w:sz w:val="20"/>
+                <w:szCs w:val="20"/>
+              </w:rPr>
+              <w:t xml:space="preserve"> </w:t>
+            </w:r>
+            <w:r>
+              <w:rPr>
+                <w:sz w:val="20"/>
+                <w:szCs w:val="20"/>
+              </w:rPr>
+              <w:t>world.</w:t>
+            </w:r>
+            <w:r>
+              <w:rPr>
+                <w:noProof/>
+              </w:rPr>
+              <w:t xml:space="preserve"> </w:t>
+            </w:r>
+            <w:r>
+              <w:rPr>
+                <w:sz w:val="20"/>
+                <w:szCs w:val="20"/>
+              </w:rPr>
+              <w:drawing>
+                <wp:inline distT="0" distB="0" distL="0" distR="0" wp14:anchorId="19FD35C1" wp14:editId="777DF30C">
+                  <wp:extent cx="2466975" cy="1562664"/>
+                  <wp:effectExtent l="0" t="0" r="0" b="0"/>
+                  <wp:docPr id="2075101672" name="Picture 1"/>
+                  <wp:cNvGraphicFramePr>
+                    <a:graphicFrameLocks xmlns:a="http://schemas.openxmlformats.org/drawingml/2006/main" noChangeAspect="1"/>
+                  </wp:cNvGraphicFramePr>
+                  <a:graphic xmlns:a="http://schemas.openxmlformats.org/drawingml/2006/main">
+                    <a:graphicData uri="http://schemas.openxmlformats.org/drawingml/2006/picture">
+                      <pic:pic xmlns:pic="http://schemas.openxmlformats.org/drawingml/2006/picture">
+                        <pic:nvPicPr>
+                          <pic:cNvPr id="2075101672" name=""/>
+                          <pic:cNvPicPr/>
+                        </pic:nvPicPr>
+                        <pic:blipFill>
+                          <a:blip r:embed="rId8"/>
+                          <a:stretch>
+                            <a:fillRect/>
+                          </a:stretch>
+                        </pic:blipFill>
+                        <pic:spPr>
+                          <a:xfrm>
+                            <a:off x="0" y="0"/>
+                            <a:ext cx="2503287" cy="1585665"/>
+                          </a:xfrm>
+                          <a:prstGeom prst="rect">
+                            <a:avLst/>
+                          </a:prstGeom>
+                        </pic:spPr>
+                      </pic:pic>
+                    </a:graphicData>
+                  </a:graphic>
+                </wp:inline>
+              </w:drawing>
+            </w:r>
           </w:p>
         </w:tc>
       </w:tr>

</xml_diff>

<commit_message>
I have implemented a 3D Virtual world with mutliple teapot objects, I can navigate the world using mouse and keyboard
</commit_message>
<xml_diff>
--- a/Self_assessment_document.docx
+++ b/Self_assessment_document.docx
@@ -466,7 +466,15 @@
         <w:t xml:space="preserve">Your mark for each Learning Outcome (LO) is the highest mark achieved based on the criteria specified in the self-assessment grid. Note that you will </w:t>
       </w:r>
       <w:r>
-        <w:t xml:space="preserve">need to have satisfied all criteria at the lower mark bands to be awarded marks in the higher mark bands, e.g., to get a mark in the 70 - 80 band for a learning outcome you will have needed to have satisfied all criteria in the 40 – 50 and 50 – 60 mark bands. </w:t>
+        <w:t xml:space="preserve">need to have satisfied all criteria at the lower mark bands to be awarded marks in the higher mark bands, e.g., to get a mark in the 70 - 80 band for a learning outcome you will have needed to have satisfied all criteria in the 40 – 50 and 50 – </w:t>
+      </w:r>
+      <w:proofErr w:type="gramStart"/>
+      <w:r>
+        <w:t>60 mark</w:t>
+      </w:r>
+      <w:proofErr w:type="gramEnd"/>
+      <w:r>
+        <w:t xml:space="preserve"> bands. </w:t>
       </w:r>
     </w:p>
     <w:p/>
@@ -722,7 +730,32 @@
                 <w:sz w:val="20"/>
                 <w:szCs w:val="20"/>
               </w:rPr>
-              <w:t>A glm::mat4 translation matrix is created in the main function to position the textured quad. This matrix is passed as a uniform (transformation) to the vertex shader, demonstrating the use of matrix transformations in rendering.</w:t>
+              <w:t xml:space="preserve">A </w:t>
+            </w:r>
+            <w:proofErr w:type="spellStart"/>
+            <w:proofErr w:type="gramStart"/>
+            <w:r>
+              <w:rPr>
+                <w:sz w:val="20"/>
+                <w:szCs w:val="20"/>
+              </w:rPr>
+              <w:t>glm</w:t>
+            </w:r>
+            <w:proofErr w:type="spellEnd"/>
+            <w:r>
+              <w:rPr>
+                <w:sz w:val="20"/>
+                <w:szCs w:val="20"/>
+              </w:rPr>
+              <w:t>::</w:t>
+            </w:r>
+            <w:proofErr w:type="gramEnd"/>
+            <w:r>
+              <w:rPr>
+                <w:sz w:val="20"/>
+                <w:szCs w:val="20"/>
+              </w:rPr>
+              <w:t>mat4 translation matrix is created in the main function to position the textured quad. This matrix is passed as a uniform (transformation) to the vertex shader, demonstrating the use of matrix transformations in rendering.</w:t>
             </w:r>
             <w:r>
               <w:rPr>
@@ -770,7 +803,23 @@
                 <w:sz w:val="20"/>
                 <w:szCs w:val="20"/>
               </w:rPr>
-              <w:t xml:space="preserve">LO2: Application compiles and runs without alterations to the source code of CMake file. </w:t>
+              <w:t xml:space="preserve">LO2: Application compiles and runs without alterations to the source code of </w:t>
+            </w:r>
+            <w:proofErr w:type="spellStart"/>
+            <w:r>
+              <w:rPr>
+                <w:sz w:val="20"/>
+                <w:szCs w:val="20"/>
+              </w:rPr>
+              <w:t>CMake</w:t>
+            </w:r>
+            <w:proofErr w:type="spellEnd"/>
+            <w:r>
+              <w:rPr>
+                <w:sz w:val="20"/>
+                <w:szCs w:val="20"/>
+              </w:rPr>
+              <w:t xml:space="preserve"> file. </w:t>
             </w:r>
           </w:p>
         </w:tc>
@@ -888,7 +937,23 @@
                 <w:sz w:val="20"/>
                 <w:szCs w:val="20"/>
               </w:rPr>
-              <w:t>A texture (crate.jpg) is loaded and applied to a quad using vertex and fragment shaders. UV coordinates are passed to the shaders and used to sample the texture with sampler2D in the fragment shader. The final color is based on the texture, confirming correct shader-based texture mapping.</w:t>
+              <w:t xml:space="preserve">A texture (crate.jpg) is loaded and applied to a quad using vertex and fragment shaders. UV coordinates are passed to the shaders and used to sample the texture with sampler2D in the fragment shader. The final </w:t>
+            </w:r>
+            <w:proofErr w:type="spellStart"/>
+            <w:r>
+              <w:rPr>
+                <w:sz w:val="20"/>
+                <w:szCs w:val="20"/>
+              </w:rPr>
+              <w:t>color</w:t>
+            </w:r>
+            <w:proofErr w:type="spellEnd"/>
+            <w:r>
+              <w:rPr>
+                <w:sz w:val="20"/>
+                <w:szCs w:val="20"/>
+              </w:rPr>
+              <w:t xml:space="preserve"> is based on the texture, confirming correct shader-based texture mapping.</w:t>
             </w:r>
             <w:r>
               <w:rPr>
@@ -964,7 +1029,32 @@
                 <w:sz w:val="20"/>
                 <w:szCs w:val="20"/>
               </w:rPr>
-              <w:t>A glm::mat4 translation matrix, rotation matrix, and scaling matrix are created in the main function to transform the textured quad. These matrices are combined into a single transformation matrix and passed as a uniform to the vertex shader, demonstrating the use of basic translation, rotation, and scaling transformations in OpenGL.</w:t>
+              <w:t xml:space="preserve">A </w:t>
+            </w:r>
+            <w:proofErr w:type="spellStart"/>
+            <w:proofErr w:type="gramStart"/>
+            <w:r>
+              <w:rPr>
+                <w:sz w:val="20"/>
+                <w:szCs w:val="20"/>
+              </w:rPr>
+              <w:t>glm</w:t>
+            </w:r>
+            <w:proofErr w:type="spellEnd"/>
+            <w:r>
+              <w:rPr>
+                <w:sz w:val="20"/>
+                <w:szCs w:val="20"/>
+              </w:rPr>
+              <w:t>::</w:t>
+            </w:r>
+            <w:proofErr w:type="gramEnd"/>
+            <w:r>
+              <w:rPr>
+                <w:sz w:val="20"/>
+                <w:szCs w:val="20"/>
+              </w:rPr>
+              <w:t>mat4 translation matrix, rotation matrix, and scaling matrix are created in the main function to transform the textured quad. These matrices are combined into a single transformation matrix and passed as a uniform to the vertex shader, demonstrating the use of basic translation, rotation, and scaling transformations in OpenGL.</w:t>
             </w:r>
             <w:r>
               <w:rPr>
@@ -1068,7 +1158,23 @@
                 <w:sz w:val="20"/>
                 <w:szCs w:val="20"/>
               </w:rPr>
-              <w:t>LO1: Implementation of glm library functions for calculating view and projection matrices.</w:t>
+              <w:t xml:space="preserve">LO1: Implementation of </w:t>
+            </w:r>
+            <w:proofErr w:type="spellStart"/>
+            <w:r>
+              <w:rPr>
+                <w:sz w:val="20"/>
+                <w:szCs w:val="20"/>
+              </w:rPr>
+              <w:t>glm</w:t>
+            </w:r>
+            <w:proofErr w:type="spellEnd"/>
+            <w:r>
+              <w:rPr>
+                <w:sz w:val="20"/>
+                <w:szCs w:val="20"/>
+              </w:rPr>
+              <w:t xml:space="preserve"> library functions for calculating view and projection matrices.</w:t>
             </w:r>
           </w:p>
         </w:tc>
@@ -1089,7 +1195,82 @@
                 <w:sz w:val="20"/>
                 <w:szCs w:val="20"/>
               </w:rPr>
-              <w:t>The program uses the Camera class to calculate both the view matrix (via glm::lookAt) and the projection matrix (via glm::perspective). These matrices are used to construct the MVP matrix passed to the vertex shader, demonstrating the use of glm library functions for camera and perspective setup.</w:t>
+              <w:t xml:space="preserve">The program uses the Camera class to calculate both the view matrix (via </w:t>
+            </w:r>
+            <w:proofErr w:type="spellStart"/>
+            <w:proofErr w:type="gramStart"/>
+            <w:r>
+              <w:rPr>
+                <w:sz w:val="20"/>
+                <w:szCs w:val="20"/>
+              </w:rPr>
+              <w:t>glm</w:t>
+            </w:r>
+            <w:proofErr w:type="spellEnd"/>
+            <w:r>
+              <w:rPr>
+                <w:sz w:val="20"/>
+                <w:szCs w:val="20"/>
+              </w:rPr>
+              <w:t>::</w:t>
+            </w:r>
+            <w:proofErr w:type="spellStart"/>
+            <w:proofErr w:type="gramEnd"/>
+            <w:r>
+              <w:rPr>
+                <w:sz w:val="20"/>
+                <w:szCs w:val="20"/>
+              </w:rPr>
+              <w:t>lookAt</w:t>
+            </w:r>
+            <w:proofErr w:type="spellEnd"/>
+            <w:r>
+              <w:rPr>
+                <w:sz w:val="20"/>
+                <w:szCs w:val="20"/>
+              </w:rPr>
+              <w:t xml:space="preserve">) and the projection matrix (via </w:t>
+            </w:r>
+            <w:proofErr w:type="spellStart"/>
+            <w:proofErr w:type="gramStart"/>
+            <w:r>
+              <w:rPr>
+                <w:sz w:val="20"/>
+                <w:szCs w:val="20"/>
+              </w:rPr>
+              <w:t>glm</w:t>
+            </w:r>
+            <w:proofErr w:type="spellEnd"/>
+            <w:r>
+              <w:rPr>
+                <w:sz w:val="20"/>
+                <w:szCs w:val="20"/>
+              </w:rPr>
+              <w:t>::</w:t>
+            </w:r>
+            <w:proofErr w:type="gramEnd"/>
+            <w:r>
+              <w:rPr>
+                <w:sz w:val="20"/>
+                <w:szCs w:val="20"/>
+              </w:rPr>
+              <w:t xml:space="preserve">perspective). These matrices are used to construct the MVP matrix passed to the vertex shader, demonstrating the use of </w:t>
+            </w:r>
+            <w:proofErr w:type="spellStart"/>
+            <w:r>
+              <w:rPr>
+                <w:sz w:val="20"/>
+                <w:szCs w:val="20"/>
+              </w:rPr>
+              <w:t>glm</w:t>
+            </w:r>
+            <w:proofErr w:type="spellEnd"/>
+            <w:r>
+              <w:rPr>
+                <w:sz w:val="20"/>
+                <w:szCs w:val="20"/>
+              </w:rPr>
+              <w:t xml:space="preserve"> library functions for camera and perspective setup.</w:t>
             </w:r>
           </w:p>
         </w:tc>
@@ -1175,6 +1356,7 @@
             </w:r>
             <w:r>
               <w:rPr>
+                <w:noProof/>
                 <w:sz w:val="20"/>
                 <w:szCs w:val="20"/>
               </w:rPr>
@@ -1269,6 +1451,77 @@
                 <w:szCs w:val="20"/>
               </w:rPr>
             </w:pPr>
+            <w:r>
+              <w:rPr>
+                <w:sz w:val="20"/>
+                <w:szCs w:val="20"/>
+              </w:rPr>
+              <w:t xml:space="preserve">The program implements dynamic lighting by passing point light properties—such as position and </w:t>
+            </w:r>
+            <w:proofErr w:type="spellStart"/>
+            <w:r>
+              <w:rPr>
+                <w:sz w:val="20"/>
+                <w:szCs w:val="20"/>
+              </w:rPr>
+              <w:t>color</w:t>
+            </w:r>
+            <w:proofErr w:type="spellEnd"/>
+            <w:r>
+              <w:rPr>
+                <w:sz w:val="20"/>
+                <w:szCs w:val="20"/>
+              </w:rPr>
+              <w:t>—to the fragment shader as uniforms. The shader calculates ambient, diffuse, and specular reflections using the Phong lighting model, with lighting computations performed per fragment to create realistic lighting effects that respond to the light source position in view space.</w:t>
+            </w:r>
+            <w:r>
+              <w:rPr>
+                <w:sz w:val="20"/>
+                <w:szCs w:val="20"/>
+              </w:rPr>
+              <w:br/>
+            </w:r>
+            <w:r>
+              <w:rPr>
+                <w:sz w:val="20"/>
+                <w:szCs w:val="20"/>
+              </w:rPr>
+              <w:drawing>
+                <wp:inline distT="0" distB="0" distL="0" distR="0" wp14:anchorId="05935A0D" wp14:editId="7DE451CE">
+                  <wp:extent cx="2305068" cy="1800977"/>
+                  <wp:effectExtent l="0" t="0" r="0" b="8890"/>
+                  <wp:docPr id="1419349841" name="Picture 1"/>
+                  <wp:cNvGraphicFramePr>
+                    <a:graphicFrameLocks xmlns:a="http://schemas.openxmlformats.org/drawingml/2006/main" noChangeAspect="1"/>
+                  </wp:cNvGraphicFramePr>
+                  <a:graphic xmlns:a="http://schemas.openxmlformats.org/drawingml/2006/main">
+                    <a:graphicData uri="http://schemas.openxmlformats.org/drawingml/2006/picture">
+                      <pic:pic xmlns:pic="http://schemas.openxmlformats.org/drawingml/2006/picture">
+                        <pic:nvPicPr>
+                          <pic:cNvPr id="1419349841" name=""/>
+                          <pic:cNvPicPr/>
+                        </pic:nvPicPr>
+                        <pic:blipFill>
+                          <a:blip r:embed="rId9"/>
+                          <a:stretch>
+                            <a:fillRect/>
+                          </a:stretch>
+                        </pic:blipFill>
+                        <pic:spPr>
+                          <a:xfrm>
+                            <a:off x="0" y="0"/>
+                            <a:ext cx="2318579" cy="1811534"/>
+                          </a:xfrm>
+                          <a:prstGeom prst="rect">
+                            <a:avLst/>
+                          </a:prstGeom>
+                        </pic:spPr>
+                      </pic:pic>
+                    </a:graphicData>
+                  </a:graphic>
+                </wp:inline>
+              </w:drawing>
+            </w:r>
           </w:p>
         </w:tc>
       </w:tr>
@@ -1564,7 +1817,98 @@
                 <w:sz w:val="20"/>
                 <w:szCs w:val="20"/>
               </w:rPr>
-              <w:t>LO1: Implementation of students own functions to replace glm functions (e.g., glm::length(), glm::dot(), glm::cross() etc.).</w:t>
+              <w:t xml:space="preserve">LO1: Implementation of students own functions to replace </w:t>
+            </w:r>
+            <w:proofErr w:type="spellStart"/>
+            <w:r>
+              <w:rPr>
+                <w:sz w:val="20"/>
+                <w:szCs w:val="20"/>
+              </w:rPr>
+              <w:t>glm</w:t>
+            </w:r>
+            <w:proofErr w:type="spellEnd"/>
+            <w:r>
+              <w:rPr>
+                <w:sz w:val="20"/>
+                <w:szCs w:val="20"/>
+              </w:rPr>
+              <w:t xml:space="preserve"> functions (e.g., </w:t>
+            </w:r>
+            <w:proofErr w:type="spellStart"/>
+            <w:proofErr w:type="gramStart"/>
+            <w:r>
+              <w:rPr>
+                <w:sz w:val="20"/>
+                <w:szCs w:val="20"/>
+              </w:rPr>
+              <w:t>glm</w:t>
+            </w:r>
+            <w:proofErr w:type="spellEnd"/>
+            <w:r>
+              <w:rPr>
+                <w:sz w:val="20"/>
+                <w:szCs w:val="20"/>
+              </w:rPr>
+              <w:t>::length(</w:t>
+            </w:r>
+            <w:proofErr w:type="gramEnd"/>
+            <w:r>
+              <w:rPr>
+                <w:sz w:val="20"/>
+                <w:szCs w:val="20"/>
+              </w:rPr>
+              <w:t xml:space="preserve">), </w:t>
+            </w:r>
+            <w:proofErr w:type="spellStart"/>
+            <w:proofErr w:type="gramStart"/>
+            <w:r>
+              <w:rPr>
+                <w:sz w:val="20"/>
+                <w:szCs w:val="20"/>
+              </w:rPr>
+              <w:t>glm</w:t>
+            </w:r>
+            <w:proofErr w:type="spellEnd"/>
+            <w:r>
+              <w:rPr>
+                <w:sz w:val="20"/>
+                <w:szCs w:val="20"/>
+              </w:rPr>
+              <w:t>::dot(</w:t>
+            </w:r>
+            <w:proofErr w:type="gramEnd"/>
+            <w:r>
+              <w:rPr>
+                <w:sz w:val="20"/>
+                <w:szCs w:val="20"/>
+              </w:rPr>
+              <w:t xml:space="preserve">), </w:t>
+            </w:r>
+            <w:proofErr w:type="spellStart"/>
+            <w:proofErr w:type="gramStart"/>
+            <w:r>
+              <w:rPr>
+                <w:sz w:val="20"/>
+                <w:szCs w:val="20"/>
+              </w:rPr>
+              <w:t>glm</w:t>
+            </w:r>
+            <w:proofErr w:type="spellEnd"/>
+            <w:r>
+              <w:rPr>
+                <w:sz w:val="20"/>
+                <w:szCs w:val="20"/>
+              </w:rPr>
+              <w:t>::cross(</w:t>
+            </w:r>
+            <w:proofErr w:type="gramEnd"/>
+            <w:r>
+              <w:rPr>
+                <w:sz w:val="20"/>
+                <w:szCs w:val="20"/>
+              </w:rPr>
+              <w:t>) etc.).</w:t>
             </w:r>
           </w:p>
         </w:tc>

</xml_diff>

<commit_message>
Self Assesment Document Update
</commit_message>
<xml_diff>
--- a/Self_assessment_document.docx
+++ b/Self_assessment_document.docx
@@ -466,15 +466,7 @@
         <w:t xml:space="preserve">Your mark for each Learning Outcome (LO) is the highest mark achieved based on the criteria specified in the self-assessment grid. Note that you will </w:t>
       </w:r>
       <w:r>
-        <w:t xml:space="preserve">need to have satisfied all criteria at the lower mark bands to be awarded marks in the higher mark bands, e.g., to get a mark in the 70 - 80 band for a learning outcome you will have needed to have satisfied all criteria in the 40 – 50 and 50 – </w:t>
-      </w:r>
-      <w:proofErr w:type="gramStart"/>
-      <w:r>
-        <w:t>60 mark</w:t>
-      </w:r>
-      <w:proofErr w:type="gramEnd"/>
-      <w:r>
-        <w:t xml:space="preserve"> bands. </w:t>
+        <w:t xml:space="preserve">need to have satisfied all criteria at the lower mark bands to be awarded marks in the higher mark bands, e.g., to get a mark in the 70 - 80 band for a learning outcome you will have needed to have satisfied all criteria in the 40 – 50 and 50 – 60 mark bands. </w:t>
       </w:r>
     </w:p>
     <w:p/>
@@ -733,7 +725,6 @@
               <w:t xml:space="preserve">A </w:t>
             </w:r>
             <w:proofErr w:type="spellStart"/>
-            <w:proofErr w:type="gramStart"/>
             <w:r>
               <w:rPr>
                 <w:sz w:val="20"/>
@@ -747,15 +738,7 @@
                 <w:sz w:val="20"/>
                 <w:szCs w:val="20"/>
               </w:rPr>
-              <w:t>::</w:t>
-            </w:r>
-            <w:proofErr w:type="gramEnd"/>
-            <w:r>
-              <w:rPr>
-                <w:sz w:val="20"/>
-                <w:szCs w:val="20"/>
-              </w:rPr>
-              <w:t>mat4 translation matrix is created in the main function to position the textured quad. This matrix is passed as a uniform (transformation) to the vertex shader, demonstrating the use of matrix transformations in rendering.</w:t>
+              <w:t>::mat4 translation matrix is created in the main function to position the textured quad. This matrix is passed as a uniform (transformation) to the vertex shader, demonstrating the use of matrix transformations in rendering.</w:t>
             </w:r>
             <w:r>
               <w:rPr>
@@ -763,6 +746,13 @@
                 <w:szCs w:val="20"/>
               </w:rPr>
               <w:t xml:space="preserve"> (Line 212-218)</w:t>
+            </w:r>
+            <w:r>
+              <w:rPr>
+                <w:sz w:val="20"/>
+                <w:szCs w:val="20"/>
+              </w:rPr>
+              <w:t xml:space="preserve"> (Previous version available in Commit)</w:t>
             </w:r>
           </w:p>
         </w:tc>
@@ -962,6 +952,20 @@
               </w:rPr>
               <w:t xml:space="preserve"> (Lines 139-148 169-199)</w:t>
             </w:r>
+            <w:r>
+              <w:rPr>
+                <w:sz w:val="20"/>
+                <w:szCs w:val="20"/>
+              </w:rPr>
+              <w:t xml:space="preserve"> </w:t>
+            </w:r>
+            <w:r>
+              <w:rPr>
+                <w:sz w:val="20"/>
+                <w:szCs w:val="20"/>
+              </w:rPr>
+              <w:t>(Previous version available in Commit)</w:t>
+            </w:r>
           </w:p>
         </w:tc>
       </w:tr>
@@ -1032,7 +1036,6 @@
               <w:t xml:space="preserve">A </w:t>
             </w:r>
             <w:proofErr w:type="spellStart"/>
-            <w:proofErr w:type="gramStart"/>
             <w:r>
               <w:rPr>
                 <w:sz w:val="20"/>
@@ -1046,15 +1049,7 @@
                 <w:sz w:val="20"/>
                 <w:szCs w:val="20"/>
               </w:rPr>
-              <w:t>::</w:t>
-            </w:r>
-            <w:proofErr w:type="gramEnd"/>
-            <w:r>
-              <w:rPr>
-                <w:sz w:val="20"/>
-                <w:szCs w:val="20"/>
-              </w:rPr>
-              <w:t>mat4 translation matrix, rotation matrix, and scaling matrix are created in the main function to transform the textured quad. These matrices are combined into a single transformation matrix and passed as a uniform to the vertex shader, demonstrating the use of basic translation, rotation, and scaling transformations in OpenGL.</w:t>
+              <w:t>::mat4 translation matrix, rotation matrix, and scaling matrix are created in the main function to transform the textured quad. These matrices are combined into a single transformation matrix and passed as a uniform to the vertex shader, demonstrating the use of basic translation, rotation, and scaling transformations in OpenGL.</w:t>
             </w:r>
             <w:r>
               <w:rPr>
@@ -1065,6 +1060,16 @@
             </w:r>
             <w:r>
               <w:t xml:space="preserve"> </w:t>
+            </w:r>
+            <w:r>
+              <w:t xml:space="preserve"> </w:t>
+            </w:r>
+            <w:r>
+              <w:rPr>
+                <w:sz w:val="20"/>
+                <w:szCs w:val="20"/>
+              </w:rPr>
+              <w:t>(Previous version available in Commit)</w:t>
             </w:r>
             <w:r>
               <w:rPr>
@@ -1198,7 +1203,6 @@
               <w:t xml:space="preserve">The program uses the Camera class to calculate both the view matrix (via </w:t>
             </w:r>
             <w:proofErr w:type="spellStart"/>
-            <w:proofErr w:type="gramStart"/>
             <w:r>
               <w:rPr>
                 <w:sz w:val="20"/>
@@ -1215,7 +1219,6 @@
               <w:t>::</w:t>
             </w:r>
             <w:proofErr w:type="spellStart"/>
-            <w:proofErr w:type="gramEnd"/>
             <w:r>
               <w:rPr>
                 <w:sz w:val="20"/>
@@ -1232,7 +1235,6 @@
               <w:t xml:space="preserve">) and the projection matrix (via </w:t>
             </w:r>
             <w:proofErr w:type="spellStart"/>
-            <w:proofErr w:type="gramStart"/>
             <w:r>
               <w:rPr>
                 <w:sz w:val="20"/>
@@ -1246,15 +1248,7 @@
                 <w:sz w:val="20"/>
                 <w:szCs w:val="20"/>
               </w:rPr>
-              <w:t>::</w:t>
-            </w:r>
-            <w:proofErr w:type="gramEnd"/>
-            <w:r>
-              <w:rPr>
-                <w:sz w:val="20"/>
-                <w:szCs w:val="20"/>
-              </w:rPr>
-              <w:t xml:space="preserve">perspective). These matrices are used to construct the MVP matrix passed to the vertex shader, demonstrating the use of </w:t>
+              <w:t xml:space="preserve">::perspective). These matrices are used to construct the MVP matrix passed to the vertex shader, demonstrating the use of </w:t>
             </w:r>
             <w:proofErr w:type="spellStart"/>
             <w:r>
@@ -1271,6 +1265,20 @@
                 <w:szCs w:val="20"/>
               </w:rPr>
               <w:t xml:space="preserve"> library functions for camera and perspective setup.</w:t>
+            </w:r>
+            <w:r>
+              <w:rPr>
+                <w:sz w:val="20"/>
+                <w:szCs w:val="20"/>
+              </w:rPr>
+              <w:t xml:space="preserve"> </w:t>
+            </w:r>
+            <w:r>
+              <w:rPr>
+                <w:sz w:val="20"/>
+                <w:szCs w:val="20"/>
+              </w:rPr>
+              <w:t>(Previous version available in Commit)</w:t>
             </w:r>
           </w:p>
         </w:tc>
@@ -1353,6 +1361,13 @@
                 <w:noProof/>
               </w:rPr>
               <w:t xml:space="preserve"> </w:t>
+            </w:r>
+            <w:r>
+              <w:rPr>
+                <w:sz w:val="20"/>
+                <w:szCs w:val="20"/>
+              </w:rPr>
+              <w:t>(Previous version available in Commit)</w:t>
             </w:r>
             <w:r>
               <w:rPr>
@@ -1479,6 +1494,27 @@
                 <w:sz w:val="20"/>
                 <w:szCs w:val="20"/>
               </w:rPr>
+              <w:t xml:space="preserve"> </w:t>
+            </w:r>
+            <w:r>
+              <w:rPr>
+                <w:sz w:val="20"/>
+                <w:szCs w:val="20"/>
+              </w:rPr>
+              <w:t>(Previous version available in Commit)</w:t>
+            </w:r>
+            <w:r>
+              <w:rPr>
+                <w:sz w:val="20"/>
+                <w:szCs w:val="20"/>
+              </w:rPr>
+              <w:t xml:space="preserve"> </w:t>
+            </w:r>
+            <w:r>
+              <w:rPr>
+                <w:sz w:val="20"/>
+                <w:szCs w:val="20"/>
+              </w:rPr>
               <w:br/>
             </w:r>
             <w:r>
@@ -1651,6 +1687,20 @@
                 <w:szCs w:val="20"/>
               </w:rPr>
             </w:pPr>
+            <w:r>
+              <w:rPr>
+                <w:sz w:val="20"/>
+                <w:szCs w:val="20"/>
+              </w:rPr>
+              <w:t>The 3D world consists of multiple instances of a teapot model positioned at different locations. Additionally, a sphere model is rendered separately to represent the dynamic light source. This demonstrates the use of multiple object types within the scene, each with individual transformations and rendering logic.</w:t>
+            </w:r>
+            <w:r>
+              <w:rPr>
+                <w:sz w:val="20"/>
+                <w:szCs w:val="20"/>
+              </w:rPr>
+              <w:t xml:space="preserve"> (Lines 114-145)</w:t>
+            </w:r>
           </w:p>
         </w:tc>
       </w:tr>
@@ -1712,6 +1762,66 @@
                 <w:szCs w:val="20"/>
               </w:rPr>
             </w:pPr>
+            <w:r>
+              <w:rPr>
+                <w:sz w:val="20"/>
+                <w:szCs w:val="20"/>
+              </w:rPr>
+              <w:t>I implemented keyboard and mouse input using GLFW to allow user navigation. Keyboard keys (W, A, S, D) move the camera position, while mouse movement controls the camera’s view direction by adjusting pitch and yaw. This lets users freely explore the 3D world interactively.</w:t>
+            </w:r>
+            <w:r>
+              <w:rPr>
+                <w:noProof/>
+              </w:rPr>
+              <w:t xml:space="preserve"> (Lines 254-285)</w:t>
+            </w:r>
+            <w:r>
+              <w:rPr>
+                <w:noProof/>
+              </w:rPr>
+              <w:br/>
+            </w:r>
+            <w:r>
+              <w:rPr>
+                <w:sz w:val="20"/>
+                <w:szCs w:val="20"/>
+              </w:rPr>
+              <w:drawing>
+                <wp:inline distT="0" distB="0" distL="0" distR="0" wp14:anchorId="766A8B42" wp14:editId="7ED65865">
+                  <wp:extent cx="1991524" cy="1582389"/>
+                  <wp:effectExtent l="0" t="0" r="8890" b="0"/>
+                  <wp:docPr id="1047799315" name="Picture 1"/>
+                  <wp:cNvGraphicFramePr>
+                    <a:graphicFrameLocks xmlns:a="http://schemas.openxmlformats.org/drawingml/2006/main" noChangeAspect="1"/>
+                  </wp:cNvGraphicFramePr>
+                  <a:graphic xmlns:a="http://schemas.openxmlformats.org/drawingml/2006/main">
+                    <a:graphicData uri="http://schemas.openxmlformats.org/drawingml/2006/picture">
+                      <pic:pic xmlns:pic="http://schemas.openxmlformats.org/drawingml/2006/picture">
+                        <pic:nvPicPr>
+                          <pic:cNvPr id="1047799315" name=""/>
+                          <pic:cNvPicPr/>
+                        </pic:nvPicPr>
+                        <pic:blipFill>
+                          <a:blip r:embed="rId10"/>
+                          <a:stretch>
+                            <a:fillRect/>
+                          </a:stretch>
+                        </pic:blipFill>
+                        <pic:spPr>
+                          <a:xfrm>
+                            <a:off x="0" y="0"/>
+                            <a:ext cx="2000576" cy="1589582"/>
+                          </a:xfrm>
+                          <a:prstGeom prst="rect">
+                            <a:avLst/>
+                          </a:prstGeom>
+                        </pic:spPr>
+                      </pic:pic>
+                    </a:graphicData>
+                  </a:graphic>
+                </wp:inline>
+              </w:drawing>
+            </w:r>
           </w:p>
         </w:tc>
       </w:tr>
@@ -1836,7 +1946,6 @@
               <w:t xml:space="preserve"> functions (e.g., </w:t>
             </w:r>
             <w:proofErr w:type="spellStart"/>
-            <w:proofErr w:type="gramStart"/>
             <w:r>
               <w:rPr>
                 <w:sz w:val="20"/>
@@ -1850,18 +1959,9 @@
                 <w:sz w:val="20"/>
                 <w:szCs w:val="20"/>
               </w:rPr>
-              <w:t>::length(</w:t>
-            </w:r>
-            <w:proofErr w:type="gramEnd"/>
-            <w:r>
-              <w:rPr>
-                <w:sz w:val="20"/>
-                <w:szCs w:val="20"/>
-              </w:rPr>
-              <w:t xml:space="preserve">), </w:t>
+              <w:t xml:space="preserve">::length(), </w:t>
             </w:r>
             <w:proofErr w:type="spellStart"/>
-            <w:proofErr w:type="gramStart"/>
             <w:r>
               <w:rPr>
                 <w:sz w:val="20"/>
@@ -1875,18 +1975,9 @@
                 <w:sz w:val="20"/>
                 <w:szCs w:val="20"/>
               </w:rPr>
-              <w:t>::dot(</w:t>
-            </w:r>
-            <w:proofErr w:type="gramEnd"/>
-            <w:r>
-              <w:rPr>
-                <w:sz w:val="20"/>
-                <w:szCs w:val="20"/>
-              </w:rPr>
-              <w:t xml:space="preserve">), </w:t>
+              <w:t xml:space="preserve">::dot(), </w:t>
             </w:r>
             <w:proofErr w:type="spellStart"/>
-            <w:proofErr w:type="gramStart"/>
             <w:r>
               <w:rPr>
                 <w:sz w:val="20"/>
@@ -1900,15 +1991,7 @@
                 <w:sz w:val="20"/>
                 <w:szCs w:val="20"/>
               </w:rPr>
-              <w:t>::cross(</w:t>
-            </w:r>
-            <w:proofErr w:type="gramEnd"/>
-            <w:r>
-              <w:rPr>
-                <w:sz w:val="20"/>
-                <w:szCs w:val="20"/>
-              </w:rPr>
-              <w:t>) etc.).</w:t>
+              <w:t>::cross() etc.).</w:t>
             </w:r>
           </w:p>
         </w:tc>

</xml_diff>